<commit_message>
add the score of the first version of features
</commit_message>
<xml_diff>
--- a/doc/report.docx
+++ b/doc/report.docx
@@ -154,19 +154,18 @@
     </w:p>
     <w:p>
       <w:pPr>
+        <w:rPr>
+          <w:rFonts w:hint="eastAsia"/>
+        </w:rPr>
+      </w:pPr>
+    </w:p>
+    <w:p>
+      <w:pPr>
         <w:pStyle w:val="4"/>
         <w:rPr>
           <w:rFonts w:hint="eastAsia"/>
         </w:rPr>
       </w:pPr>
-    </w:p>
-    <w:p>
-      <w:pPr>
-        <w:pStyle w:val="4"/>
-        <w:rPr>
-          <w:rFonts w:hint="eastAsia"/>
-        </w:rPr>
-      </w:pPr>
       <w:r>
         <w:rPr>
           <w:rFonts w:hint="default"/>
@@ -179,19 +178,24 @@
         </w:rPr>
         <w:t>最大熵模型</w:t>
       </w:r>
-    </w:p>
-    <w:p>
-      <w:pPr>
-        <w:pStyle w:val="4"/>
-        <w:rPr>
-          <w:rFonts w:hint="eastAsia"/>
-        </w:rPr>
-      </w:pPr>
       <w:bookmarkStart w:id="0" w:name="_GoBack"/>
       <w:bookmarkEnd w:id="0"/>
     </w:p>
     <w:p>
       <w:pPr>
+        <w:rPr>
+          <w:rFonts w:hint="eastAsia"/>
+        </w:rPr>
+      </w:pPr>
+      <w:r>
+        <w:rPr>
+          <w:rFonts w:hint="eastAsia"/>
+        </w:rPr>
+        <w:t>Total: 935    Finished: 935    Correct: 654    MicroAVG: 0.699465    MacroAVG: 0.727580</w:t>
+      </w:r>
+    </w:p>
+    <w:p>
+      <w:pPr>
         <w:pStyle w:val="4"/>
         <w:rPr>
           <w:rFonts w:hint="eastAsia"/>
@@ -212,19 +216,24 @@
     </w:p>
     <w:p>
       <w:pPr>
+        <w:rPr>
+          <w:rFonts w:hint="eastAsia"/>
+        </w:rPr>
+      </w:pPr>
+      <w:r>
+        <w:rPr>
+          <w:rFonts w:hint="eastAsia"/>
+        </w:rPr>
+        <w:t>Total: 935    Finished: 935    Correct: 454    MicroAVG: 0.485561    MacroAVG: 0.552010</w:t>
+      </w:r>
+    </w:p>
+    <w:p>
+      <w:pPr>
         <w:pStyle w:val="4"/>
         <w:rPr>
           <w:rFonts w:hint="eastAsia"/>
         </w:rPr>
       </w:pPr>
-    </w:p>
-    <w:p>
-      <w:pPr>
-        <w:pStyle w:val="4"/>
-        <w:rPr>
-          <w:rFonts w:hint="eastAsia"/>
-        </w:rPr>
-      </w:pPr>
       <w:r>
         <w:rPr>
           <w:rFonts w:hint="default"/>
@@ -244,6 +253,12 @@
           <w:rFonts w:hint="eastAsia"/>
         </w:rPr>
       </w:pPr>
+      <w:r>
+        <w:rPr>
+          <w:rFonts w:hint="eastAsia"/>
+        </w:rPr>
+        <w:t>Total: 935    Finished: 935    Correct: 460    MicroAVG: 0.491979    MacroAVG: 0.522445</w:t>
+      </w:r>
     </w:p>
     <w:p>
       <w:pPr>
@@ -371,12 +386,13 @@
         <w:t>Scikit-Learn</w:t>
       </w:r>
     </w:p>
+    <w:p/>
     <w:p/>
     <w:p/>
     <w:sectPr>
       <w:pgSz w:w="12247" w:h="15819"/>
       <w:pgMar w:top="1440" w:right="1797" w:bottom="1440" w:left="1797" w:header="708" w:footer="708" w:gutter="0"/>
-      <w:cols w:space="0" w:num="1"/>
+      <w:cols w:space="720" w:num="1"/>
       <w:docGrid w:linePitch="287"/>
     </w:sectPr>
   </w:body>
@@ -400,10 +416,10 @@
       <w:jc w:val="left"/>
     </w:pPr>
     <w:rPr>
-      <w:rFonts w:ascii="Times New Roman" w:hAnsi="Times New Roman"/>
+      <w:rFonts w:ascii="Times New Roman" w:hAnsi="Times New Roman" w:eastAsia="SimSun" w:cs="Times New Roman"/>
       <w:kern w:val="2"/>
       <w:sz w:val="24"/>
-      <w:lang w:val="en-US" w:eastAsia="zh-CN"/>
+      <w:lang w:val="en-US" w:eastAsia="zh-CN" w:bidi="ar-SA"/>
     </w:rPr>
   </w:style>
   <w:style w:type="paragraph" w:styleId="2">

</xml_diff>